<commit_message>
EMI notes + MPM project report update
</commit_message>
<xml_diff>
--- a/Economics and Management of Innovation/Notes/EMI.docx
+++ b/Economics and Management of Innovation/Notes/EMI.docx
@@ -24554,39 +24554,7 @@
           <w:sz w:val="24"/>
           <w:szCs w:val="24"/>
         </w:rPr>
-        <w:t xml:space="preserve"> are proprietary-owned and protected</w:t>
-      </w:r>
-      <w:r>
-        <w:rPr>
-          <w:rFonts w:ascii="Aptos" w:hAnsi="Aptos"/>
-          <w:sz w:val="24"/>
-          <w:szCs w:val="24"/>
-        </w:rPr>
-        <w:t xml:space="preserve"> </w:t>
-      </w:r>
-      <w:r>
-        <w:rPr>
-          <w:rFonts w:ascii="Aptos" w:hAnsi="Aptos"/>
-          <w:sz w:val="24"/>
-          <w:szCs w:val="24"/>
-        </w:rPr>
-        <w:t>by patents, copyright, secrecy and other mechanisms. They are produced</w:t>
-      </w:r>
-      <w:r>
-        <w:rPr>
-          <w:rFonts w:ascii="Aptos" w:hAnsi="Aptos"/>
-          <w:sz w:val="24"/>
-          <w:szCs w:val="24"/>
-        </w:rPr>
-        <w:t xml:space="preserve"> </w:t>
-      </w:r>
-      <w:r>
-        <w:rPr>
-          <w:rFonts w:ascii="Aptos" w:hAnsi="Aptos"/>
-          <w:sz w:val="24"/>
-          <w:szCs w:val="24"/>
-        </w:rPr>
-        <w:t xml:space="preserve">and </w:t>
+        <w:t xml:space="preserve"> are proprietary-owned and protected by patents, copyright, secrecy and other mechanisms. They are produced and </w:t>
       </w:r>
       <w:r>
         <w:rPr>
@@ -24602,55 +24570,7 @@
           <w:sz w:val="24"/>
           <w:szCs w:val="24"/>
         </w:rPr>
-        <w:t xml:space="preserve"> only by their developers.</w:t>
-      </w:r>
-      <w:r>
-        <w:rPr>
-          <w:rFonts w:ascii="Aptos" w:hAnsi="Aptos"/>
-          <w:sz w:val="24"/>
-          <w:szCs w:val="24"/>
-        </w:rPr>
-        <w:t xml:space="preserve"> </w:t>
-      </w:r>
-      <w:r>
-        <w:rPr>
-          <w:rFonts w:ascii="Aptos" w:hAnsi="Aptos"/>
-          <w:sz w:val="24"/>
-          <w:szCs w:val="24"/>
-        </w:rPr>
-        <w:t>They may be difficult</w:t>
-      </w:r>
-      <w:r>
-        <w:rPr>
-          <w:rFonts w:ascii="Aptos" w:hAnsi="Aptos"/>
-          <w:sz w:val="24"/>
-          <w:szCs w:val="24"/>
-        </w:rPr>
-        <w:t xml:space="preserve"> </w:t>
-      </w:r>
-      <w:r>
-        <w:rPr>
-          <w:rFonts w:ascii="Aptos" w:hAnsi="Aptos"/>
-          <w:sz w:val="24"/>
-          <w:szCs w:val="24"/>
-        </w:rPr>
-        <w:t>to adopt easily by customers due to higher costs and the inability to</w:t>
-      </w:r>
-      <w:r>
-        <w:rPr>
-          <w:rFonts w:ascii="Aptos" w:hAnsi="Aptos"/>
-          <w:sz w:val="24"/>
-          <w:szCs w:val="24"/>
-        </w:rPr>
-        <w:t xml:space="preserve"> </w:t>
-      </w:r>
-      <w:r>
-        <w:rPr>
-          <w:rFonts w:ascii="Aptos" w:hAnsi="Aptos"/>
-          <w:sz w:val="24"/>
-          <w:szCs w:val="24"/>
-        </w:rPr>
-        <w:t>mix components</w:t>
+        <w:t xml:space="preserve"> only by their developers. They may be difficult to adopt easily by customers due to higher costs and the inability to mix components</w:t>
       </w:r>
       <w:r>
         <w:rPr>
@@ -24710,23 +24630,7 @@
           <w:sz w:val="24"/>
           <w:szCs w:val="24"/>
         </w:rPr>
-        <w:t xml:space="preserve"> are not protected by</w:t>
-      </w:r>
-      <w:r>
-        <w:rPr>
-          <w:rFonts w:ascii="Aptos" w:hAnsi="Aptos"/>
-          <w:sz w:val="24"/>
-          <w:szCs w:val="24"/>
-        </w:rPr>
-        <w:t xml:space="preserve"> </w:t>
-      </w:r>
-      <w:r>
-        <w:rPr>
-          <w:rFonts w:ascii="Aptos" w:hAnsi="Aptos"/>
-          <w:sz w:val="24"/>
-          <w:szCs w:val="24"/>
-        </w:rPr>
-        <w:t xml:space="preserve">patent or secrecy. Freely accessed, augmented and </w:t>
+        <w:t xml:space="preserve"> are not protected by patent or secrecy. Freely accessed, augmented and </w:t>
       </w:r>
       <w:r>
         <w:rPr>
@@ -24776,63 +24680,7 @@
           <w:sz w:val="24"/>
           <w:szCs w:val="24"/>
         </w:rPr>
-        <w:t>Many technologies are partially open: Here are used different</w:t>
-      </w:r>
-      <w:r>
-        <w:rPr>
-          <w:rFonts w:ascii="Aptos" w:hAnsi="Aptos"/>
-          <w:sz w:val="24"/>
-          <w:szCs w:val="24"/>
-        </w:rPr>
-        <w:t xml:space="preserve"> </w:t>
-      </w:r>
-      <w:r>
-        <w:rPr>
-          <w:rFonts w:ascii="Aptos" w:hAnsi="Aptos"/>
-          <w:sz w:val="24"/>
-          <w:szCs w:val="24"/>
-        </w:rPr>
-        <w:t>degrees of control mechanisms.</w:t>
-      </w:r>
-      <w:r>
-        <w:rPr>
-          <w:rFonts w:ascii="Aptos" w:hAnsi="Aptos"/>
-          <w:sz w:val="24"/>
-          <w:szCs w:val="24"/>
-        </w:rPr>
-        <w:t xml:space="preserve"> </w:t>
-      </w:r>
-      <w:r>
-        <w:rPr>
-          <w:rFonts w:ascii="Aptos" w:hAnsi="Aptos"/>
-          <w:sz w:val="24"/>
-          <w:szCs w:val="24"/>
-        </w:rPr>
-        <w:t>It permits to facilitate the development</w:t>
-      </w:r>
-      <w:r>
-        <w:rPr>
-          <w:rFonts w:ascii="Aptos" w:hAnsi="Aptos"/>
-          <w:sz w:val="24"/>
-          <w:szCs w:val="24"/>
-        </w:rPr>
-        <w:t xml:space="preserve"> </w:t>
-      </w:r>
-      <w:r>
-        <w:rPr>
-          <w:rFonts w:ascii="Aptos" w:hAnsi="Aptos"/>
-          <w:sz w:val="24"/>
-          <w:szCs w:val="24"/>
-        </w:rPr>
-        <w:t>of the complementary goods provider (license them)</w:t>
-      </w:r>
-      <w:r>
-        <w:rPr>
-          <w:rFonts w:ascii="Aptos" w:hAnsi="Aptos"/>
-          <w:sz w:val="24"/>
-          <w:szCs w:val="24"/>
-        </w:rPr>
-        <w:t>.</w:t>
+        <w:t>Many technologies are partially open: Here are used different degrees of control mechanisms. It permits to facilitate the development of the complementary goods provider (license them).</w:t>
       </w:r>
     </w:p>
     <w:p>
@@ -31537,52 +31385,6 @@
           <w:sz w:val="24"/>
           <w:szCs w:val="24"/>
         </w:rPr>
-        <w:t>The chapter will look at size, composition, structure,</w:t>
-      </w:r>
-      <w:r>
-        <w:rPr>
-          <w:rFonts w:ascii="Aptos" w:hAnsi="Aptos"/>
-          <w:sz w:val="24"/>
-          <w:szCs w:val="24"/>
-        </w:rPr>
-        <w:t xml:space="preserve"> </w:t>
-      </w:r>
-      <w:r>
-        <w:rPr>
-          <w:rFonts w:ascii="Aptos" w:hAnsi="Aptos"/>
-          <w:sz w:val="24"/>
-          <w:szCs w:val="24"/>
-        </w:rPr>
-        <w:t>administration, and leadership of teams.</w:t>
-      </w:r>
-    </w:p>
-    <w:p>
-      <w:pPr>
-        <w:spacing w:after="0"/>
-        <w:jc w:val="both"/>
-        <w:rPr>
-          <w:rFonts w:ascii="Aptos" w:hAnsi="Aptos"/>
-          <w:sz w:val="24"/>
-          <w:szCs w:val="24"/>
-        </w:rPr>
-      </w:pPr>
-    </w:p>
-    <w:p>
-      <w:pPr>
-        <w:spacing w:after="60"/>
-        <w:jc w:val="both"/>
-        <w:rPr>
-          <w:rFonts w:ascii="Aptos" w:hAnsi="Aptos"/>
-          <w:sz w:val="24"/>
-          <w:szCs w:val="24"/>
-        </w:rPr>
-      </w:pPr>
-      <w:r>
-        <w:rPr>
-          <w:rFonts w:ascii="Aptos" w:hAnsi="Aptos"/>
-          <w:sz w:val="24"/>
-          <w:szCs w:val="24"/>
-        </w:rPr>
         <w:t xml:space="preserve">The </w:t>
       </w:r>
       <w:r>
@@ -31707,6 +31509,17 @@
         </w:rPr>
         <w:t>.</w:t>
       </w:r>
+    </w:p>
+    <w:p>
+      <w:pPr>
+        <w:spacing w:after="0"/>
+        <w:jc w:val="both"/>
+        <w:rPr>
+          <w:rFonts w:ascii="Aptos" w:hAnsi="Aptos"/>
+          <w:sz w:val="24"/>
+          <w:szCs w:val="24"/>
+        </w:rPr>
+      </w:pPr>
     </w:p>
     <w:p>
       <w:pPr>
@@ -32655,7 +32468,6 @@
           <w:sz w:val="24"/>
           <w:szCs w:val="24"/>
         </w:rPr>
-        <w:lastRenderedPageBreak/>
         <w:t>Project manager is typically very senior manager.</w:t>
       </w:r>
     </w:p>
@@ -32681,6 +32493,7 @@
           <w:sz w:val="24"/>
           <w:szCs w:val="24"/>
         </w:rPr>
+        <w:lastRenderedPageBreak/>
         <w:t>Project manager is given full control over resources and has exclusive authority over</w:t>
       </w:r>
       <w:r>
@@ -32913,14 +32726,16 @@
         </w:rPr>
         <w:t xml:space="preserve"> </w:t>
       </w:r>
-      <w:r>
-        <w:rPr>
-          <w:rFonts w:ascii="Aptos" w:hAnsi="Aptos"/>
-          <w:sz w:val="24"/>
-          <w:szCs w:val="24"/>
-        </w:rPr>
-        <w:t>leadership,</w:t>
-      </w:r>
+      <w:proofErr w:type="gramStart"/>
+      <w:r>
+        <w:rPr>
+          <w:rFonts w:ascii="Aptos" w:hAnsi="Aptos"/>
+          <w:sz w:val="24"/>
+          <w:szCs w:val="24"/>
+        </w:rPr>
+        <w:t>leadership</w:t>
+      </w:r>
+      <w:proofErr w:type="gramEnd"/>
       <w:r>
         <w:rPr>
           <w:rFonts w:ascii="Aptos" w:hAnsi="Aptos"/>
@@ -32967,32 +32782,43 @@
     </w:p>
     <w:p>
       <w:pPr>
-        <w:spacing w:after="0"/>
-        <w:jc w:val="both"/>
-        <w:rPr>
-          <w:rFonts w:ascii="Aptos" w:hAnsi="Aptos"/>
-          <w:sz w:val="24"/>
-          <w:szCs w:val="24"/>
-        </w:rPr>
-      </w:pPr>
-      <w:r>
-        <w:rPr>
-          <w:rFonts w:ascii="Aptos" w:hAnsi="Aptos"/>
-          <w:b/>
-          <w:bCs/>
-          <w:sz w:val="24"/>
-          <w:szCs w:val="24"/>
+        <w:spacing w:after="100"/>
+        <w:jc w:val="both"/>
+        <w:rPr>
+          <w:rFonts w:ascii="Aptos" w:hAnsi="Aptos"/>
+          <w:sz w:val="28"/>
+          <w:szCs w:val="28"/>
+        </w:rPr>
+      </w:pPr>
+      <w:r>
+        <w:rPr>
+          <w:rFonts w:ascii="Aptos" w:hAnsi="Aptos"/>
+          <w:b/>
+          <w:bCs/>
+          <w:sz w:val="28"/>
+          <w:szCs w:val="28"/>
         </w:rPr>
         <w:t>TEAM LEADERSHIP</w:t>
       </w:r>
       <w:r>
         <w:rPr>
           <w:rFonts w:ascii="Aptos" w:hAnsi="Aptos"/>
-          <w:sz w:val="24"/>
-          <w:szCs w:val="24"/>
-        </w:rPr>
-        <w:t xml:space="preserve">: </w:t>
-      </w:r>
+          <w:sz w:val="28"/>
+          <w:szCs w:val="28"/>
+        </w:rPr>
+        <w:t xml:space="preserve"> </w:t>
+      </w:r>
+    </w:p>
+    <w:p>
+      <w:pPr>
+        <w:spacing w:after="0"/>
+        <w:jc w:val="both"/>
+        <w:rPr>
+          <w:rFonts w:ascii="Aptos" w:hAnsi="Aptos"/>
+          <w:sz w:val="24"/>
+          <w:szCs w:val="24"/>
+        </w:rPr>
+      </w:pPr>
       <w:r>
         <w:rPr>
           <w:rFonts w:ascii="Aptos" w:hAnsi="Aptos"/>
@@ -33087,40 +32913,35 @@
     </w:p>
     <w:p>
       <w:pPr>
-        <w:spacing w:after="0"/>
-        <w:jc w:val="both"/>
-        <w:rPr>
-          <w:rFonts w:ascii="Aptos" w:hAnsi="Aptos"/>
-          <w:sz w:val="24"/>
-          <w:szCs w:val="24"/>
-        </w:rPr>
-      </w:pPr>
-      <w:r>
-        <w:rPr>
-          <w:rFonts w:ascii="Aptos" w:hAnsi="Aptos"/>
-          <w:b/>
-          <w:bCs/>
-          <w:sz w:val="24"/>
-          <w:szCs w:val="24"/>
+        <w:spacing w:after="100"/>
+        <w:jc w:val="both"/>
+        <w:rPr>
+          <w:rFonts w:ascii="Aptos" w:hAnsi="Aptos"/>
+          <w:sz w:val="28"/>
+          <w:szCs w:val="28"/>
+        </w:rPr>
+      </w:pPr>
+      <w:r>
+        <w:rPr>
+          <w:rFonts w:ascii="Aptos" w:hAnsi="Aptos"/>
+          <w:b/>
+          <w:bCs/>
+          <w:sz w:val="28"/>
+          <w:szCs w:val="28"/>
         </w:rPr>
         <w:t>TEAM ADMINISTRATION</w:t>
       </w:r>
-      <w:r>
-        <w:rPr>
-          <w:rFonts w:ascii="Aptos" w:hAnsi="Aptos"/>
-          <w:sz w:val="24"/>
-          <w:szCs w:val="24"/>
-        </w:rPr>
-        <w:t>:</w:t>
-      </w:r>
-      <w:r>
-        <w:rPr>
-          <w:rFonts w:ascii="Aptos" w:hAnsi="Aptos"/>
-          <w:sz w:val="24"/>
-          <w:szCs w:val="24"/>
-        </w:rPr>
-        <w:t xml:space="preserve"> </w:t>
-      </w:r>
+    </w:p>
+    <w:p>
+      <w:pPr>
+        <w:spacing w:after="0"/>
+        <w:jc w:val="both"/>
+        <w:rPr>
+          <w:rFonts w:ascii="Aptos" w:hAnsi="Aptos"/>
+          <w:sz w:val="24"/>
+          <w:szCs w:val="24"/>
+        </w:rPr>
+      </w:pPr>
       <w:r>
         <w:rPr>
           <w:rFonts w:ascii="Aptos" w:hAnsi="Aptos"/>
@@ -33251,213 +33072,212 @@
     </w:p>
     <w:p>
       <w:pPr>
-        <w:spacing w:after="60"/>
-        <w:jc w:val="both"/>
-        <w:rPr>
-          <w:rFonts w:ascii="Aptos" w:hAnsi="Aptos"/>
-          <w:sz w:val="24"/>
-          <w:szCs w:val="24"/>
-        </w:rPr>
-      </w:pPr>
-      <w:r>
-        <w:rPr>
-          <w:rFonts w:ascii="Aptos" w:hAnsi="Aptos"/>
-          <w:b/>
-          <w:bCs/>
-          <w:sz w:val="24"/>
-          <w:szCs w:val="24"/>
+        <w:spacing w:after="100"/>
+        <w:jc w:val="both"/>
+        <w:rPr>
+          <w:rFonts w:ascii="Aptos" w:hAnsi="Aptos"/>
+          <w:sz w:val="28"/>
+          <w:szCs w:val="28"/>
+        </w:rPr>
+      </w:pPr>
+      <w:r>
+        <w:rPr>
+          <w:rFonts w:ascii="Aptos" w:hAnsi="Aptos"/>
+          <w:b/>
+          <w:bCs/>
+          <w:sz w:val="28"/>
+          <w:szCs w:val="28"/>
         </w:rPr>
         <w:t>MANAGING VIRTUAL TEAMS</w:t>
       </w:r>
-      <w:r>
-        <w:rPr>
-          <w:rFonts w:ascii="Aptos" w:hAnsi="Aptos"/>
-          <w:sz w:val="24"/>
-          <w:szCs w:val="24"/>
-        </w:rPr>
-        <w:t xml:space="preserve">: </w:t>
-      </w:r>
-      <w:r>
-        <w:rPr>
-          <w:rFonts w:ascii="Aptos" w:hAnsi="Aptos"/>
-          <w:sz w:val="24"/>
-          <w:szCs w:val="24"/>
-        </w:rPr>
-        <w:t xml:space="preserve">In these teams, </w:t>
-      </w:r>
-      <w:r>
-        <w:rPr>
-          <w:rFonts w:ascii="Aptos" w:hAnsi="Aptos"/>
-          <w:sz w:val="24"/>
-          <w:szCs w:val="24"/>
-        </w:rPr>
-        <w:t>members may be a great distance from each</w:t>
-      </w:r>
-      <w:r>
-        <w:rPr>
-          <w:rFonts w:ascii="Aptos" w:hAnsi="Aptos"/>
-          <w:sz w:val="24"/>
-          <w:szCs w:val="24"/>
-        </w:rPr>
-        <w:t xml:space="preserve"> </w:t>
-      </w:r>
-      <w:r>
-        <w:rPr>
-          <w:rFonts w:ascii="Aptos" w:hAnsi="Aptos"/>
-          <w:sz w:val="24"/>
-          <w:szCs w:val="24"/>
-        </w:rPr>
-        <w:t>other, but are still able to collaborate intensely via</w:t>
-      </w:r>
-      <w:r>
-        <w:rPr>
-          <w:rFonts w:ascii="Aptos" w:hAnsi="Aptos"/>
-          <w:sz w:val="24"/>
-          <w:szCs w:val="24"/>
-        </w:rPr>
-        <w:t xml:space="preserve"> </w:t>
-      </w:r>
-      <w:r>
-        <w:rPr>
-          <w:rFonts w:ascii="Aptos" w:hAnsi="Aptos"/>
-          <w:sz w:val="24"/>
-          <w:szCs w:val="24"/>
-        </w:rPr>
-        <w:t>videoconferencing, groupware, email, and internet chat programs.</w:t>
-      </w:r>
-    </w:p>
-    <w:p>
-      <w:pPr>
-        <w:pStyle w:val="Paragrafoelenco"/>
-        <w:numPr>
-          <w:ilvl w:val="0"/>
-          <w:numId w:val="32"/>
-        </w:numPr>
-        <w:spacing w:after="60"/>
-        <w:contextualSpacing w:val="0"/>
-        <w:jc w:val="both"/>
-        <w:rPr>
-          <w:rFonts w:ascii="Aptos" w:hAnsi="Aptos"/>
-          <w:sz w:val="24"/>
-          <w:szCs w:val="24"/>
-        </w:rPr>
-      </w:pPr>
-      <w:r>
-        <w:rPr>
-          <w:rFonts w:ascii="Aptos" w:hAnsi="Aptos"/>
-          <w:sz w:val="24"/>
-          <w:szCs w:val="24"/>
-        </w:rPr>
-        <w:t>Enables people with special skills to be combined without disruption to their personal lives.</w:t>
-      </w:r>
-    </w:p>
-    <w:p>
-      <w:pPr>
-        <w:pStyle w:val="Paragrafoelenco"/>
-        <w:numPr>
-          <w:ilvl w:val="0"/>
-          <w:numId w:val="32"/>
-        </w:numPr>
-        <w:spacing w:after="60"/>
-        <w:contextualSpacing w:val="0"/>
-        <w:jc w:val="both"/>
-        <w:rPr>
-          <w:rFonts w:ascii="Aptos" w:hAnsi="Aptos"/>
-          <w:sz w:val="24"/>
-          <w:szCs w:val="24"/>
-        </w:rPr>
-      </w:pPr>
-      <w:r>
-        <w:rPr>
-          <w:rFonts w:ascii="Aptos" w:hAnsi="Aptos"/>
-          <w:sz w:val="24"/>
-          <w:szCs w:val="24"/>
-        </w:rPr>
-        <w:t>However, may be losses of communication due to lack of proximity and direct, frequent contact.</w:t>
-      </w:r>
-    </w:p>
-    <w:p>
-      <w:pPr>
-        <w:pStyle w:val="Paragrafoelenco"/>
-        <w:numPr>
-          <w:ilvl w:val="0"/>
-          <w:numId w:val="32"/>
-        </w:numPr>
-        <w:spacing w:after="0"/>
-        <w:jc w:val="both"/>
-        <w:rPr>
-          <w:rFonts w:ascii="Aptos" w:hAnsi="Aptos"/>
-          <w:sz w:val="24"/>
-          <w:szCs w:val="24"/>
-        </w:rPr>
-      </w:pPr>
-      <w:r>
-        <w:rPr>
-          <w:rFonts w:ascii="Aptos" w:hAnsi="Aptos"/>
-          <w:sz w:val="24"/>
-          <w:szCs w:val="24"/>
-        </w:rPr>
-        <w:t>Requires members who are comfortable with technology, have strong interpersonal skills and work ethic, and can work independently.</w:t>
-      </w:r>
-    </w:p>
-    <w:p>
-      <w:pPr>
-        <w:spacing w:after="0"/>
-        <w:jc w:val="both"/>
-        <w:rPr>
-          <w:rFonts w:ascii="Aptos" w:hAnsi="Aptos"/>
-          <w:sz w:val="24"/>
-          <w:szCs w:val="24"/>
-        </w:rPr>
-      </w:pPr>
-    </w:p>
-    <w:p>
-      <w:pPr>
-        <w:spacing w:after="0"/>
-        <w:jc w:val="both"/>
-        <w:rPr>
-          <w:rFonts w:ascii="Aptos" w:hAnsi="Aptos"/>
-          <w:sz w:val="24"/>
-          <w:szCs w:val="24"/>
-        </w:rPr>
-      </w:pPr>
-    </w:p>
-    <w:p>
-      <w:pPr>
-        <w:spacing w:after="0"/>
-        <w:jc w:val="both"/>
-        <w:rPr>
-          <w:rFonts w:ascii="Aptos" w:hAnsi="Aptos"/>
-          <w:sz w:val="24"/>
-          <w:szCs w:val="24"/>
-        </w:rPr>
-      </w:pPr>
-    </w:p>
-    <w:p>
-      <w:pPr>
-        <w:spacing w:after="0"/>
-        <w:jc w:val="both"/>
-        <w:rPr>
-          <w:rFonts w:ascii="Aptos" w:hAnsi="Aptos"/>
-          <w:sz w:val="24"/>
-          <w:szCs w:val="24"/>
-        </w:rPr>
-      </w:pPr>
-    </w:p>
-    <w:p>
-      <w:pPr>
-        <w:spacing w:after="0"/>
-        <w:jc w:val="both"/>
-        <w:rPr>
-          <w:rFonts w:ascii="Aptos" w:hAnsi="Aptos"/>
-          <w:sz w:val="24"/>
-          <w:szCs w:val="24"/>
-        </w:rPr>
-      </w:pPr>
-    </w:p>
-    <w:p>
-      <w:pPr>
-        <w:spacing w:after="0"/>
+    </w:p>
+    <w:p>
+      <w:pPr>
+        <w:spacing w:after="0"/>
+        <w:jc w:val="both"/>
+        <w:rPr>
+          <w:rFonts w:ascii="Aptos" w:hAnsi="Aptos"/>
+          <w:sz w:val="24"/>
+          <w:szCs w:val="24"/>
+        </w:rPr>
+      </w:pPr>
+      <w:r>
+        <w:rPr>
+          <w:rFonts w:ascii="Aptos" w:hAnsi="Aptos"/>
+          <w:sz w:val="24"/>
+          <w:szCs w:val="24"/>
+        </w:rPr>
+        <w:t>V</w:t>
+      </w:r>
+      <w:r>
+        <w:rPr>
+          <w:rFonts w:ascii="Aptos" w:hAnsi="Aptos"/>
+          <w:sz w:val="24"/>
+          <w:szCs w:val="24"/>
+        </w:rPr>
+        <w:t>irtual teams are teams in which members</w:t>
+      </w:r>
+      <w:r>
+        <w:rPr>
+          <w:rFonts w:ascii="Aptos" w:hAnsi="Aptos"/>
+          <w:sz w:val="24"/>
+          <w:szCs w:val="24"/>
+        </w:rPr>
+        <w:t xml:space="preserve"> </w:t>
+      </w:r>
+      <w:r>
+        <w:rPr>
+          <w:rFonts w:ascii="Aptos" w:hAnsi="Aptos"/>
+          <w:sz w:val="24"/>
+          <w:szCs w:val="24"/>
+        </w:rPr>
+        <w:t xml:space="preserve">may be a great distance from </w:t>
+      </w:r>
+      <w:r>
+        <w:rPr>
+          <w:rFonts w:ascii="Aptos" w:hAnsi="Aptos"/>
+          <w:sz w:val="24"/>
+          <w:szCs w:val="24"/>
+        </w:rPr>
+        <w:t>each other but</w:t>
+      </w:r>
+      <w:r>
+        <w:rPr>
+          <w:rFonts w:ascii="Aptos" w:hAnsi="Aptos"/>
+          <w:sz w:val="24"/>
+          <w:szCs w:val="24"/>
+        </w:rPr>
+        <w:t xml:space="preserve"> are still able to collaborate</w:t>
+      </w:r>
+      <w:r>
+        <w:rPr>
+          <w:rFonts w:ascii="Aptos" w:hAnsi="Aptos"/>
+          <w:sz w:val="24"/>
+          <w:szCs w:val="24"/>
+        </w:rPr>
+        <w:t xml:space="preserve"> </w:t>
+      </w:r>
+      <w:r>
+        <w:rPr>
+          <w:rFonts w:ascii="Aptos" w:hAnsi="Aptos"/>
+          <w:sz w:val="24"/>
+          <w:szCs w:val="24"/>
+        </w:rPr>
+        <w:t>intensively via advanced information technologies such as videoconferencing,</w:t>
+      </w:r>
+      <w:r>
+        <w:rPr>
+          <w:rFonts w:ascii="Aptos" w:hAnsi="Aptos"/>
+          <w:sz w:val="24"/>
+          <w:szCs w:val="24"/>
+        </w:rPr>
+        <w:t xml:space="preserve"> </w:t>
+      </w:r>
+      <w:r>
+        <w:rPr>
+          <w:rFonts w:ascii="Aptos" w:hAnsi="Aptos"/>
+          <w:sz w:val="24"/>
+          <w:szCs w:val="24"/>
+        </w:rPr>
+        <w:t>groupware, and e-mail or Internet chat programs. Virtual</w:t>
+      </w:r>
+      <w:r>
+        <w:rPr>
+          <w:rFonts w:ascii="Aptos" w:hAnsi="Aptos"/>
+          <w:sz w:val="24"/>
+          <w:szCs w:val="24"/>
+        </w:rPr>
+        <w:t xml:space="preserve"> </w:t>
+      </w:r>
+      <w:r>
+        <w:rPr>
+          <w:rFonts w:ascii="Aptos" w:hAnsi="Aptos"/>
+          <w:sz w:val="24"/>
+          <w:szCs w:val="24"/>
+        </w:rPr>
+        <w:t>teams face a distinct set of challenges in promoting participation, cooperation,</w:t>
+      </w:r>
+      <w:r>
+        <w:rPr>
+          <w:rFonts w:ascii="Aptos" w:hAnsi="Aptos"/>
+          <w:sz w:val="24"/>
+          <w:szCs w:val="24"/>
+        </w:rPr>
+        <w:t xml:space="preserve"> </w:t>
+      </w:r>
+      <w:r>
+        <w:rPr>
+          <w:rFonts w:ascii="Aptos" w:hAnsi="Aptos"/>
+          <w:sz w:val="24"/>
+          <w:szCs w:val="24"/>
+        </w:rPr>
+        <w:t>and trust. As a result, they require special consideration of</w:t>
+      </w:r>
+      <w:r>
+        <w:rPr>
+          <w:rFonts w:ascii="Aptos" w:hAnsi="Aptos"/>
+          <w:sz w:val="24"/>
+          <w:szCs w:val="24"/>
+        </w:rPr>
+        <w:t xml:space="preserve"> </w:t>
+      </w:r>
+      <w:r>
+        <w:rPr>
+          <w:rFonts w:ascii="Aptos" w:hAnsi="Aptos"/>
+          <w:sz w:val="24"/>
+          <w:szCs w:val="24"/>
+        </w:rPr>
+        <w:t>the selection of team members and the team administration processes.</w:t>
+      </w:r>
+    </w:p>
+    <w:p>
+      <w:pPr>
+        <w:spacing w:after="0"/>
+        <w:jc w:val="both"/>
+        <w:rPr>
+          <w:rFonts w:ascii="Aptos" w:hAnsi="Aptos"/>
+          <w:sz w:val="24"/>
+          <w:szCs w:val="24"/>
+        </w:rPr>
+      </w:pPr>
+    </w:p>
+    <w:p>
+      <w:pPr>
+        <w:spacing w:after="0"/>
+        <w:jc w:val="both"/>
+        <w:rPr>
+          <w:rFonts w:ascii="Aptos" w:hAnsi="Aptos"/>
+          <w:sz w:val="24"/>
+          <w:szCs w:val="24"/>
+        </w:rPr>
+      </w:pPr>
+    </w:p>
+    <w:p>
+      <w:pPr>
+        <w:spacing w:after="0"/>
+        <w:jc w:val="both"/>
+        <w:rPr>
+          <w:rFonts w:ascii="Aptos" w:hAnsi="Aptos"/>
+          <w:sz w:val="24"/>
+          <w:szCs w:val="24"/>
+        </w:rPr>
+      </w:pPr>
+    </w:p>
+    <w:p>
+      <w:pPr>
+        <w:spacing w:after="0"/>
+        <w:jc w:val="both"/>
+        <w:rPr>
+          <w:rFonts w:ascii="Aptos" w:hAnsi="Aptos"/>
+          <w:sz w:val="24"/>
+          <w:szCs w:val="24"/>
+        </w:rPr>
+      </w:pPr>
+    </w:p>
+    <w:p>
+      <w:pPr>
+        <w:spacing w:after="0"/>
+        <w:jc w:val="both"/>
         <w:rPr>
           <w:rFonts w:ascii="Aptos" w:hAnsi="Aptos"/>
           <w:sz w:val="24"/>
@@ -33567,16 +33387,24 @@
       <w:r>
         <w:rPr>
           <w:rFonts w:ascii="Aptos" w:hAnsi="Aptos"/>
-          <w:sz w:val="24"/>
-          <w:szCs w:val="24"/>
-        </w:rPr>
-        <w:t xml:space="preserve">Deployment is a </w:t>
-      </w:r>
-      <w:r>
-        <w:rPr>
-          <w:rFonts w:ascii="Aptos" w:hAnsi="Aptos"/>
-          <w:b/>
-          <w:bCs/>
+          <w:b/>
+          <w:bCs/>
+          <w:sz w:val="24"/>
+          <w:szCs w:val="24"/>
+        </w:rPr>
+        <w:t>Deployment</w:t>
+      </w:r>
+      <w:r>
+        <w:rPr>
+          <w:rFonts w:ascii="Aptos" w:hAnsi="Aptos"/>
+          <w:sz w:val="24"/>
+          <w:szCs w:val="24"/>
+        </w:rPr>
+        <w:t xml:space="preserve"> is a </w:t>
+      </w:r>
+      <w:r>
+        <w:rPr>
+          <w:rFonts w:ascii="Aptos" w:hAnsi="Aptos"/>
           <w:sz w:val="24"/>
           <w:szCs w:val="24"/>
         </w:rPr>
@@ -33644,6 +33472,8 @@
       <w:r>
         <w:rPr>
           <w:rFonts w:ascii="Aptos" w:hAnsi="Aptos"/>
+          <w:b/>
+          <w:bCs/>
           <w:sz w:val="24"/>
           <w:szCs w:val="24"/>
         </w:rPr>
@@ -33652,10 +33482,20 @@
       <w:r>
         <w:rPr>
           <w:rFonts w:ascii="Aptos" w:hAnsi="Aptos"/>
-          <w:sz w:val="24"/>
-          <w:szCs w:val="24"/>
-        </w:rPr>
-        <w:t xml:space="preserve">est deployment strategies </w:t>
+          <w:b/>
+          <w:bCs/>
+          <w:sz w:val="24"/>
+          <w:szCs w:val="24"/>
+        </w:rPr>
+        <w:t>est deployment strategies</w:t>
+      </w:r>
+      <w:r>
+        <w:rPr>
+          <w:rFonts w:ascii="Aptos" w:hAnsi="Aptos"/>
+          <w:sz w:val="24"/>
+          <w:szCs w:val="24"/>
+        </w:rPr>
+        <w:t xml:space="preserve"> </w:t>
       </w:r>
       <w:r>
         <w:rPr>
@@ -33678,6 +33518,8 @@
       <w:r>
         <w:rPr>
           <w:rFonts w:ascii="Aptos" w:hAnsi="Aptos"/>
+          <w:b/>
+          <w:bCs/>
           <w:sz w:val="24"/>
           <w:szCs w:val="24"/>
         </w:rPr>
@@ -33710,110 +33552,10 @@
       <w:r>
         <w:rPr>
           <w:rFonts w:ascii="Aptos" w:hAnsi="Aptos"/>
-          <w:b/>
-          <w:bCs/>
-          <w:sz w:val="24"/>
-          <w:szCs w:val="24"/>
-        </w:rPr>
-        <w:t>timing</w:t>
-      </w:r>
-      <w:r>
-        <w:rPr>
-          <w:rFonts w:ascii="Aptos" w:hAnsi="Aptos"/>
-          <w:sz w:val="24"/>
-          <w:szCs w:val="24"/>
-        </w:rPr>
-        <w:t xml:space="preserve">, </w:t>
-      </w:r>
-      <w:r>
-        <w:rPr>
-          <w:rFonts w:ascii="Aptos" w:hAnsi="Aptos"/>
-          <w:b/>
-          <w:bCs/>
-          <w:sz w:val="24"/>
-          <w:szCs w:val="24"/>
-        </w:rPr>
-        <w:t>licensing</w:t>
-      </w:r>
-      <w:r>
-        <w:rPr>
-          <w:rFonts w:ascii="Aptos" w:hAnsi="Aptos"/>
-          <w:sz w:val="24"/>
-          <w:szCs w:val="24"/>
-        </w:rPr>
-        <w:t xml:space="preserve"> </w:t>
-      </w:r>
-      <w:r>
-        <w:rPr>
-          <w:rFonts w:ascii="Aptos" w:hAnsi="Aptos"/>
-          <w:b/>
-          <w:bCs/>
-          <w:sz w:val="24"/>
-          <w:szCs w:val="24"/>
-        </w:rPr>
-        <w:t>and compatibility</w:t>
-      </w:r>
-      <w:r>
-        <w:rPr>
-          <w:rFonts w:ascii="Aptos" w:hAnsi="Aptos"/>
-          <w:sz w:val="24"/>
-          <w:szCs w:val="24"/>
-        </w:rPr>
-        <w:t xml:space="preserve">, </w:t>
-      </w:r>
-      <w:r>
-        <w:rPr>
-          <w:rFonts w:ascii="Aptos" w:hAnsi="Aptos"/>
-          <w:b/>
-          <w:bCs/>
-          <w:sz w:val="24"/>
-          <w:szCs w:val="24"/>
-        </w:rPr>
-        <w:t>pricing</w:t>
-      </w:r>
-      <w:r>
-        <w:rPr>
-          <w:rFonts w:ascii="Aptos" w:hAnsi="Aptos"/>
-          <w:sz w:val="24"/>
-          <w:szCs w:val="24"/>
-        </w:rPr>
-        <w:t xml:space="preserve">, </w:t>
-      </w:r>
-      <w:r>
-        <w:rPr>
-          <w:rFonts w:ascii="Aptos" w:hAnsi="Aptos"/>
-          <w:b/>
-          <w:bCs/>
-          <w:sz w:val="24"/>
-          <w:szCs w:val="24"/>
-        </w:rPr>
-        <w:t>distribution</w:t>
-      </w:r>
-      <w:r>
-        <w:rPr>
-          <w:rFonts w:ascii="Aptos" w:hAnsi="Aptos"/>
-          <w:sz w:val="24"/>
-          <w:szCs w:val="24"/>
-        </w:rPr>
-        <w:t xml:space="preserve">, and </w:t>
-      </w:r>
-      <w:r>
-        <w:rPr>
-          <w:rFonts w:ascii="Aptos" w:hAnsi="Aptos"/>
-          <w:b/>
-          <w:bCs/>
-          <w:sz w:val="24"/>
-          <w:szCs w:val="24"/>
-        </w:rPr>
-        <w:t>marketing</w:t>
-      </w:r>
-      <w:r>
-        <w:rPr>
-          <w:rFonts w:ascii="Aptos" w:hAnsi="Aptos"/>
-          <w:sz w:val="24"/>
-          <w:szCs w:val="24"/>
-        </w:rPr>
-        <w:t>.</w:t>
+          <w:sz w:val="24"/>
+          <w:szCs w:val="24"/>
+        </w:rPr>
+        <w:t>timing, licensing and compatibility, pricing, distribution, and marketing.</w:t>
       </w:r>
     </w:p>
     <w:p>
@@ -33861,7 +33603,7 @@
     </w:p>
     <w:p>
       <w:pPr>
-        <w:spacing w:after="60"/>
+        <w:spacing w:after="0"/>
         <w:jc w:val="both"/>
         <w:rPr>
           <w:rFonts w:ascii="Aptos" w:hAnsi="Aptos"/>
@@ -33996,8 +33738,6 @@
       <w:r>
         <w:rPr>
           <w:rFonts w:ascii="Aptos" w:hAnsi="Aptos"/>
-          <w:b/>
-          <w:bCs/>
           <w:sz w:val="24"/>
           <w:szCs w:val="24"/>
         </w:rPr>
@@ -34106,7 +33846,39 @@
           <w:sz w:val="24"/>
           <w:szCs w:val="24"/>
         </w:rPr>
-        <w:t>: when a firm’s sales of one product (or at one location) diminish its sales of another (or another location).</w:t>
+        <w:t xml:space="preserve">: </w:t>
+      </w:r>
+      <w:r>
+        <w:rPr>
+          <w:rFonts w:ascii="Aptos" w:hAnsi="Aptos"/>
+          <w:sz w:val="24"/>
+          <w:szCs w:val="24"/>
+        </w:rPr>
+        <w:t xml:space="preserve">the scenario </w:t>
+      </w:r>
+      <w:r>
+        <w:rPr>
+          <w:rFonts w:ascii="Aptos" w:hAnsi="Aptos"/>
+          <w:sz w:val="24"/>
+          <w:szCs w:val="24"/>
+        </w:rPr>
+        <w:t>whe</w:t>
+      </w:r>
+      <w:r>
+        <w:rPr>
+          <w:rFonts w:ascii="Aptos" w:hAnsi="Aptos"/>
+          <w:sz w:val="24"/>
+          <w:szCs w:val="24"/>
+        </w:rPr>
+        <w:t>re</w:t>
+      </w:r>
+      <w:r>
+        <w:rPr>
+          <w:rFonts w:ascii="Aptos" w:hAnsi="Aptos"/>
+          <w:sz w:val="24"/>
+          <w:szCs w:val="24"/>
+        </w:rPr>
+        <w:t xml:space="preserve"> a firm’s sales of one product diminish its sales of another.</w:t>
       </w:r>
     </w:p>
     <w:p>
@@ -34253,7 +34025,27 @@
           <w:sz w:val="24"/>
           <w:szCs w:val="24"/>
         </w:rPr>
-        <w:t>they would not introduce new generation while old generation selling well</w:t>
+        <w:t xml:space="preserve">they would not introduce new generation while </w:t>
+      </w:r>
+      <w:r>
+        <w:rPr>
+          <w:rFonts w:ascii="Aptos" w:hAnsi="Aptos"/>
+          <w:b/>
+          <w:bCs/>
+          <w:sz w:val="24"/>
+          <w:szCs w:val="24"/>
+        </w:rPr>
+        <w:t>current</w:t>
+      </w:r>
+      <w:r>
+        <w:rPr>
+          <w:rFonts w:ascii="Aptos" w:hAnsi="Aptos"/>
+          <w:b/>
+          <w:bCs/>
+          <w:sz w:val="24"/>
+          <w:szCs w:val="24"/>
+        </w:rPr>
+        <w:t xml:space="preserve"> generation selling well</w:t>
       </w:r>
       <w:r>
         <w:rPr>
@@ -34403,8 +34195,6 @@
       <w:r>
         <w:rPr>
           <w:rFonts w:ascii="Aptos" w:hAnsi="Aptos"/>
-          <w:b/>
-          <w:bCs/>
           <w:sz w:val="24"/>
           <w:szCs w:val="24"/>
         </w:rPr>
@@ -34660,7 +34450,7 @@
           <w:sz w:val="32"/>
           <w:szCs w:val="32"/>
         </w:rPr>
-        <w:t>PRICING STRATEGIES</w:t>
+        <w:t>PRICING</w:t>
       </w:r>
     </w:p>
     <w:p>
@@ -35111,18 +34901,14 @@
         </w:rPr>
         <w:t xml:space="preserve"> by changing how or when the purchase price is paid.</w:t>
       </w:r>
-    </w:p>
-    <w:p>
-      <w:pPr>
-        <w:pStyle w:val="Paragrafoelenco"/>
-        <w:spacing w:after="0"/>
-        <w:jc w:val="both"/>
-        <w:rPr>
-          <w:rFonts w:ascii="Aptos" w:hAnsi="Aptos"/>
-          <w:sz w:val="24"/>
-          <w:szCs w:val="24"/>
-        </w:rPr>
-      </w:pPr>
+      <w:r>
+        <w:rPr>
+          <w:rFonts w:ascii="Aptos" w:hAnsi="Aptos"/>
+          <w:sz w:val="24"/>
+          <w:szCs w:val="24"/>
+        </w:rPr>
+        <w:t xml:space="preserve"> </w:t>
+      </w:r>
       <w:r>
         <w:rPr>
           <w:rFonts w:ascii="Aptos" w:hAnsi="Aptos"/>
@@ -44117,6 +43903,119 @@
     </w:lvl>
   </w:abstractNum>
   <w:abstractNum w:abstractNumId="67" w15:restartNumberingAfterBreak="0">
+    <w:nsid w:val="797F449A"/>
+    <w:multiLevelType w:val="hybridMultilevel"/>
+    <w:tmpl w:val="24A8C714"/>
+    <w:lvl w:ilvl="0" w:tplc="04100001">
+      <w:start w:val="1"/>
+      <w:numFmt w:val="bullet"/>
+      <w:lvlText w:val=""/>
+      <w:lvlJc w:val="left"/>
+      <w:pPr>
+        <w:ind w:left="720" w:hanging="360"/>
+      </w:pPr>
+      <w:rPr>
+        <w:rFonts w:ascii="Symbol" w:hAnsi="Symbol" w:hint="default"/>
+      </w:rPr>
+    </w:lvl>
+    <w:lvl w:ilvl="1" w:tplc="04100003" w:tentative="1">
+      <w:start w:val="1"/>
+      <w:numFmt w:val="bullet"/>
+      <w:lvlText w:val="o"/>
+      <w:lvlJc w:val="left"/>
+      <w:pPr>
+        <w:ind w:left="1440" w:hanging="360"/>
+      </w:pPr>
+      <w:rPr>
+        <w:rFonts w:ascii="Courier New" w:hAnsi="Courier New" w:cs="Courier New" w:hint="default"/>
+      </w:rPr>
+    </w:lvl>
+    <w:lvl w:ilvl="2" w:tplc="04100005" w:tentative="1">
+      <w:start w:val="1"/>
+      <w:numFmt w:val="bullet"/>
+      <w:lvlText w:val=""/>
+      <w:lvlJc w:val="left"/>
+      <w:pPr>
+        <w:ind w:left="2160" w:hanging="360"/>
+      </w:pPr>
+      <w:rPr>
+        <w:rFonts w:ascii="Wingdings" w:hAnsi="Wingdings" w:hint="default"/>
+      </w:rPr>
+    </w:lvl>
+    <w:lvl w:ilvl="3" w:tplc="04100001" w:tentative="1">
+      <w:start w:val="1"/>
+      <w:numFmt w:val="bullet"/>
+      <w:lvlText w:val=""/>
+      <w:lvlJc w:val="left"/>
+      <w:pPr>
+        <w:ind w:left="2880" w:hanging="360"/>
+      </w:pPr>
+      <w:rPr>
+        <w:rFonts w:ascii="Symbol" w:hAnsi="Symbol" w:hint="default"/>
+      </w:rPr>
+    </w:lvl>
+    <w:lvl w:ilvl="4" w:tplc="04100003" w:tentative="1">
+      <w:start w:val="1"/>
+      <w:numFmt w:val="bullet"/>
+      <w:lvlText w:val="o"/>
+      <w:lvlJc w:val="left"/>
+      <w:pPr>
+        <w:ind w:left="3600" w:hanging="360"/>
+      </w:pPr>
+      <w:rPr>
+        <w:rFonts w:ascii="Courier New" w:hAnsi="Courier New" w:cs="Courier New" w:hint="default"/>
+      </w:rPr>
+    </w:lvl>
+    <w:lvl w:ilvl="5" w:tplc="04100005" w:tentative="1">
+      <w:start w:val="1"/>
+      <w:numFmt w:val="bullet"/>
+      <w:lvlText w:val=""/>
+      <w:lvlJc w:val="left"/>
+      <w:pPr>
+        <w:ind w:left="4320" w:hanging="360"/>
+      </w:pPr>
+      <w:rPr>
+        <w:rFonts w:ascii="Wingdings" w:hAnsi="Wingdings" w:hint="default"/>
+      </w:rPr>
+    </w:lvl>
+    <w:lvl w:ilvl="6" w:tplc="04100001" w:tentative="1">
+      <w:start w:val="1"/>
+      <w:numFmt w:val="bullet"/>
+      <w:lvlText w:val=""/>
+      <w:lvlJc w:val="left"/>
+      <w:pPr>
+        <w:ind w:left="5040" w:hanging="360"/>
+      </w:pPr>
+      <w:rPr>
+        <w:rFonts w:ascii="Symbol" w:hAnsi="Symbol" w:hint="default"/>
+      </w:rPr>
+    </w:lvl>
+    <w:lvl w:ilvl="7" w:tplc="04100003" w:tentative="1">
+      <w:start w:val="1"/>
+      <w:numFmt w:val="bullet"/>
+      <w:lvlText w:val="o"/>
+      <w:lvlJc w:val="left"/>
+      <w:pPr>
+        <w:ind w:left="5760" w:hanging="360"/>
+      </w:pPr>
+      <w:rPr>
+        <w:rFonts w:ascii="Courier New" w:hAnsi="Courier New" w:cs="Courier New" w:hint="default"/>
+      </w:rPr>
+    </w:lvl>
+    <w:lvl w:ilvl="8" w:tplc="04100005" w:tentative="1">
+      <w:start w:val="1"/>
+      <w:numFmt w:val="bullet"/>
+      <w:lvlText w:val=""/>
+      <w:lvlJc w:val="left"/>
+      <w:pPr>
+        <w:ind w:left="6480" w:hanging="360"/>
+      </w:pPr>
+      <w:rPr>
+        <w:rFonts w:ascii="Wingdings" w:hAnsi="Wingdings" w:hint="default"/>
+      </w:rPr>
+    </w:lvl>
+  </w:abstractNum>
+  <w:abstractNum w:abstractNumId="68" w15:restartNumberingAfterBreak="0">
     <w:nsid w:val="7B32739D"/>
     <w:multiLevelType w:val="hybridMultilevel"/>
     <w:tmpl w:val="53B80DF0"/>
@@ -44229,7 +44128,7 @@
       </w:rPr>
     </w:lvl>
   </w:abstractNum>
-  <w:abstractNum w:abstractNumId="68" w15:restartNumberingAfterBreak="0">
+  <w:abstractNum w:abstractNumId="69" w15:restartNumberingAfterBreak="0">
     <w:nsid w:val="7C812EBF"/>
     <w:multiLevelType w:val="hybridMultilevel"/>
     <w:tmpl w:val="33DCC7BC"/>
@@ -44342,7 +44241,7 @@
       </w:rPr>
     </w:lvl>
   </w:abstractNum>
-  <w:abstractNum w:abstractNumId="69" w15:restartNumberingAfterBreak="0">
+  <w:abstractNum w:abstractNumId="70" w15:restartNumberingAfterBreak="0">
     <w:nsid w:val="7CB7425F"/>
     <w:multiLevelType w:val="hybridMultilevel"/>
     <w:tmpl w:val="B852963A"/>
@@ -44456,7 +44355,7 @@
     </w:lvl>
   </w:abstractNum>
   <w:num w:numId="1" w16cid:durableId="874275969">
-    <w:abstractNumId w:val="68"/>
+    <w:abstractNumId w:val="69"/>
   </w:num>
   <w:num w:numId="2" w16cid:durableId="298146680">
     <w:abstractNumId w:val="53"/>
@@ -44489,7 +44388,7 @@
     <w:abstractNumId w:val="57"/>
   </w:num>
   <w:num w:numId="12" w16cid:durableId="1541362289">
-    <w:abstractNumId w:val="69"/>
+    <w:abstractNumId w:val="70"/>
   </w:num>
   <w:num w:numId="13" w16cid:durableId="529149340">
     <w:abstractNumId w:val="64"/>
@@ -44537,7 +44436,7 @@
     <w:abstractNumId w:val="25"/>
   </w:num>
   <w:num w:numId="28" w16cid:durableId="1635065944">
-    <w:abstractNumId w:val="67"/>
+    <w:abstractNumId w:val="68"/>
   </w:num>
   <w:num w:numId="29" w16cid:durableId="633295757">
     <w:abstractNumId w:val="1"/>
@@ -44664,6 +44563,9 @@
   </w:num>
   <w:num w:numId="70" w16cid:durableId="555623768">
     <w:abstractNumId w:val="59"/>
+  </w:num>
+  <w:num w:numId="71" w16cid:durableId="2125339322">
+    <w:abstractNumId w:val="67"/>
   </w:num>
   <w:numIdMacAtCleanup w:val="65"/>
 </w:numbering>

</xml_diff>